<commit_message>
update class diagram with viewModelState
</commit_message>
<xml_diff>
--- a/AllDocumentation/Backlog and tasks/Sprint2Backlog.docx
+++ b/AllDocumentation/Backlog and tasks/Sprint2Backlog.docx
@@ -5,15 +5,15 @@
     <w:tbl>
       <w:tblPr>
         <w:tblStyle w:val="Tabelgril"/>
-        <w:tblW w:w="0" w:type="auto"/>
+        <w:tblW w:w="9350" w:type="dxa"/>
         <w:tblLook w:val="04A0" w:firstRow="1" w:lastRow="0" w:firstColumn="1" w:lastColumn="0" w:noHBand="0" w:noVBand="1"/>
       </w:tblPr>
       <w:tblGrid>
         <w:gridCol w:w="805"/>
         <w:gridCol w:w="540"/>
-        <w:gridCol w:w="3870"/>
-        <w:gridCol w:w="1641"/>
-        <w:gridCol w:w="998"/>
+        <w:gridCol w:w="4080"/>
+        <w:gridCol w:w="1380"/>
+        <w:gridCol w:w="1049"/>
         <w:gridCol w:w="1496"/>
       </w:tblGrid>
       <w:tr>
@@ -43,7 +43,7 @@
         </w:tc>
         <w:tc>
           <w:tcPr>
-            <w:tcW w:w="3870" w:type="dxa"/>
+            <w:tcW w:w="4080" w:type="dxa"/>
             <w:shd w:val="clear" w:color="auto" w:fill="D9D9D9" w:themeFill="background1" w:themeFillShade="D9"/>
             <w:tcMar/>
           </w:tcPr>
@@ -55,7 +55,7 @@
         </w:tc>
         <w:tc>
           <w:tcPr>
-            <w:tcW w:w="1641" w:type="dxa"/>
+            <w:tcW w:w="1380" w:type="dxa"/>
             <w:shd w:val="clear" w:color="auto" w:fill="D9D9D9" w:themeFill="background1" w:themeFillShade="D9"/>
             <w:tcMar/>
           </w:tcPr>
@@ -67,7 +67,7 @@
         </w:tc>
         <w:tc>
           <w:tcPr>
-            <w:tcW w:w="998" w:type="dxa"/>
+            <w:tcW w:w="1049" w:type="dxa"/>
             <w:shd w:val="clear" w:color="auto" w:fill="D9D9D9" w:themeFill="background1" w:themeFillShade="D9"/>
             <w:tcMar/>
           </w:tcPr>
@@ -122,7 +122,7 @@
         </w:tc>
         <w:tc>
           <w:tcPr>
-            <w:tcW w:w="3870" w:type="dxa"/>
+            <w:tcW w:w="4080" w:type="dxa"/>
             <w:tcMar/>
           </w:tcPr>
           <w:p>
@@ -139,7 +139,7 @@
         </w:tc>
         <w:tc>
           <w:tcPr>
-            <w:tcW w:w="1641" w:type="dxa"/>
+            <w:tcW w:w="1380" w:type="dxa"/>
             <w:tcMar/>
           </w:tcPr>
           <w:p>
@@ -150,7 +150,7 @@
         </w:tc>
         <w:tc>
           <w:tcPr>
-            <w:tcW w:w="998" w:type="dxa"/>
+            <w:tcW w:w="1049" w:type="dxa"/>
             <w:tcMar/>
           </w:tcPr>
           <w:p>
@@ -187,7 +187,7 @@
         <w:tc>
           <w:tcPr>
             <w:tcW w:w="540" w:type="dxa"/>
-            <w:shd w:val="clear" w:color="auto" w:fill="FF0000"/>
+            <w:shd w:val="clear" w:color="auto" w:fill="FFC000" w:themeFill="accent4"/>
             <w:tcMar/>
           </w:tcPr>
           <w:p>
@@ -198,7 +198,7 @@
         </w:tc>
         <w:tc>
           <w:tcPr>
-            <w:tcW w:w="3870" w:type="dxa"/>
+            <w:tcW w:w="4080" w:type="dxa"/>
             <w:tcMar/>
           </w:tcPr>
           <w:p>
@@ -215,7 +215,7 @@
         </w:tc>
         <w:tc>
           <w:tcPr>
-            <w:tcW w:w="1641" w:type="dxa"/>
+            <w:tcW w:w="1380" w:type="dxa"/>
             <w:tcMar/>
           </w:tcPr>
           <w:p>
@@ -226,7 +226,7 @@
         </w:tc>
         <w:tc>
           <w:tcPr>
-            <w:tcW w:w="998" w:type="dxa"/>
+            <w:tcW w:w="1049" w:type="dxa"/>
             <w:tcMar/>
           </w:tcPr>
           <w:p>
@@ -242,7 +242,8 @@
           </w:tcPr>
           <w:p>
             <w:r>
-              <w:t>Not started</w:t>
+              <w:rPr/>
+              <w:t>Started</w:t>
             </w:r>
           </w:p>
         </w:tc>
@@ -273,7 +274,7 @@
         </w:tc>
         <w:tc>
           <w:tcPr>
-            <w:tcW w:w="3870" w:type="dxa"/>
+            <w:tcW w:w="4080" w:type="dxa"/>
             <w:tcMar/>
           </w:tcPr>
           <w:p>
@@ -284,7 +285,7 @@
         </w:tc>
         <w:tc>
           <w:tcPr>
-            <w:tcW w:w="1641" w:type="dxa"/>
+            <w:tcW w:w="1380" w:type="dxa"/>
             <w:tcMar/>
           </w:tcPr>
           <w:p>
@@ -295,7 +296,7 @@
         </w:tc>
         <w:tc>
           <w:tcPr>
-            <w:tcW w:w="998" w:type="dxa"/>
+            <w:tcW w:w="1049" w:type="dxa"/>
             <w:tcMar/>
           </w:tcPr>
           <w:p>
@@ -343,7 +344,7 @@
         </w:tc>
         <w:tc>
           <w:tcPr>
-            <w:tcW w:w="3870" w:type="dxa"/>
+            <w:tcW w:w="4080" w:type="dxa"/>
             <w:tcMar/>
           </w:tcPr>
           <w:p>
@@ -354,7 +355,7 @@
         </w:tc>
         <w:tc>
           <w:tcPr>
-            <w:tcW w:w="1641" w:type="dxa"/>
+            <w:tcW w:w="1380" w:type="dxa"/>
             <w:tcMar/>
           </w:tcPr>
           <w:p>
@@ -365,7 +366,7 @@
         </w:tc>
         <w:tc>
           <w:tcPr>
-            <w:tcW w:w="998" w:type="dxa"/>
+            <w:tcW w:w="1049" w:type="dxa"/>
             <w:tcMar/>
           </w:tcPr>
           <w:p>
@@ -412,7 +413,7 @@
         </w:tc>
         <w:tc>
           <w:tcPr>
-            <w:tcW w:w="3870" w:type="dxa"/>
+            <w:tcW w:w="4080" w:type="dxa"/>
             <w:tcMar/>
           </w:tcPr>
           <w:p>
@@ -423,7 +424,7 @@
         </w:tc>
         <w:tc>
           <w:tcPr>
-            <w:tcW w:w="1641" w:type="dxa"/>
+            <w:tcW w:w="1380" w:type="dxa"/>
             <w:tcMar/>
           </w:tcPr>
           <w:p>
@@ -434,7 +435,7 @@
         </w:tc>
         <w:tc>
           <w:tcPr>
-            <w:tcW w:w="998" w:type="dxa"/>
+            <w:tcW w:w="1049" w:type="dxa"/>
             <w:tcMar/>
           </w:tcPr>
           <w:p>
@@ -481,7 +482,7 @@
         </w:tc>
         <w:tc>
           <w:tcPr>
-            <w:tcW w:w="3870" w:type="dxa"/>
+            <w:tcW w:w="4080" w:type="dxa"/>
             <w:tcMar/>
           </w:tcPr>
           <w:p>
@@ -497,7 +498,7 @@
         </w:tc>
         <w:tc>
           <w:tcPr>
-            <w:tcW w:w="1641" w:type="dxa"/>
+            <w:tcW w:w="1380" w:type="dxa"/>
             <w:tcMar/>
           </w:tcPr>
           <w:p>
@@ -508,7 +509,7 @@
         </w:tc>
         <w:tc>
           <w:tcPr>
-            <w:tcW w:w="998" w:type="dxa"/>
+            <w:tcW w:w="1049" w:type="dxa"/>
             <w:tcMar/>
           </w:tcPr>
           <w:p>
@@ -555,7 +556,7 @@
         </w:tc>
         <w:tc>
           <w:tcPr>
-            <w:tcW w:w="3870" w:type="dxa"/>
+            <w:tcW w:w="4080" w:type="dxa"/>
             <w:tcMar/>
           </w:tcPr>
           <w:p>
@@ -566,7 +567,7 @@
         </w:tc>
         <w:tc>
           <w:tcPr>
-            <w:tcW w:w="1641" w:type="dxa"/>
+            <w:tcW w:w="1380" w:type="dxa"/>
             <w:tcMar/>
           </w:tcPr>
           <w:p>
@@ -577,7 +578,7 @@
         </w:tc>
         <w:tc>
           <w:tcPr>
-            <w:tcW w:w="998" w:type="dxa"/>
+            <w:tcW w:w="1049" w:type="dxa"/>
             <w:tcMar/>
           </w:tcPr>
           <w:p>
@@ -632,7 +633,7 @@
         </w:tc>
         <w:tc>
           <w:tcPr>
-            <w:tcW w:w="3870" w:type="dxa"/>
+            <w:tcW w:w="4080" w:type="dxa"/>
             <w:tcMar/>
           </w:tcPr>
           <w:p>
@@ -643,7 +644,7 @@
         </w:tc>
         <w:tc>
           <w:tcPr>
-            <w:tcW w:w="1641" w:type="dxa"/>
+            <w:tcW w:w="1380" w:type="dxa"/>
             <w:tcMar/>
           </w:tcPr>
           <w:p>
@@ -654,7 +655,7 @@
         </w:tc>
         <w:tc>
           <w:tcPr>
-            <w:tcW w:w="998" w:type="dxa"/>
+            <w:tcW w:w="1049" w:type="dxa"/>
             <w:tcMar/>
           </w:tcPr>
           <w:p>
@@ -701,7 +702,7 @@
         </w:tc>
         <w:tc>
           <w:tcPr>
-            <w:tcW w:w="3870" w:type="dxa"/>
+            <w:tcW w:w="4080" w:type="dxa"/>
             <w:tcMar/>
           </w:tcPr>
           <w:p>
@@ -718,7 +719,7 @@
         </w:tc>
         <w:tc>
           <w:tcPr>
-            <w:tcW w:w="1641" w:type="dxa"/>
+            <w:tcW w:w="1380" w:type="dxa"/>
             <w:tcMar/>
           </w:tcPr>
           <w:p>
@@ -729,7 +730,7 @@
         </w:tc>
         <w:tc>
           <w:tcPr>
-            <w:tcW w:w="998" w:type="dxa"/>
+            <w:tcW w:w="1049" w:type="dxa"/>
             <w:tcMar/>
           </w:tcPr>
           <w:p>
@@ -776,7 +777,7 @@
         </w:tc>
         <w:tc>
           <w:tcPr>
-            <w:tcW w:w="3870" w:type="dxa"/>
+            <w:tcW w:w="4080" w:type="dxa"/>
             <w:tcMar/>
           </w:tcPr>
           <w:p>
@@ -787,18 +788,19 @@
         </w:tc>
         <w:tc>
           <w:tcPr>
-            <w:tcW w:w="1641" w:type="dxa"/>
-            <w:tcMar/>
-          </w:tcPr>
-          <w:p>
-            <w:r>
-              <w:t>Luis</w:t>
-            </w:r>
-          </w:p>
-        </w:tc>
-        <w:tc>
-          <w:tcPr>
-            <w:tcW w:w="998" w:type="dxa"/>
+            <w:tcW w:w="1380" w:type="dxa"/>
+            <w:tcMar/>
+          </w:tcPr>
+          <w:p>
+            <w:r>
+              <w:rPr/>
+              <w:t>Bianca</w:t>
+            </w:r>
+          </w:p>
+        </w:tc>
+        <w:tc>
+          <w:tcPr>
+            <w:tcW w:w="1049" w:type="dxa"/>
             <w:tcMar/>
           </w:tcPr>
           <w:p>
@@ -845,7 +847,7 @@
         </w:tc>
         <w:tc>
           <w:tcPr>
-            <w:tcW w:w="3870" w:type="dxa"/>
+            <w:tcW w:w="4080" w:type="dxa"/>
             <w:tcMar/>
           </w:tcPr>
           <w:p>
@@ -856,18 +858,19 @@
         </w:tc>
         <w:tc>
           <w:tcPr>
-            <w:tcW w:w="1641" w:type="dxa"/>
-            <w:tcMar/>
-          </w:tcPr>
-          <w:p>
-            <w:r>
-              <w:t>Bianca</w:t>
-            </w:r>
-          </w:p>
-        </w:tc>
-        <w:tc>
-          <w:tcPr>
-            <w:tcW w:w="998" w:type="dxa"/>
+            <w:tcW w:w="1380" w:type="dxa"/>
+            <w:tcMar/>
+          </w:tcPr>
+          <w:p>
+            <w:r>
+              <w:rPr/>
+              <w:t>Luis</w:t>
+            </w:r>
+          </w:p>
+        </w:tc>
+        <w:tc>
+          <w:tcPr>
+            <w:tcW w:w="1049" w:type="dxa"/>
             <w:tcMar/>
           </w:tcPr>
           <w:p>
@@ -914,7 +917,7 @@
         </w:tc>
         <w:tc>
           <w:tcPr>
-            <w:tcW w:w="3870" w:type="dxa"/>
+            <w:tcW w:w="4080" w:type="dxa"/>
             <w:tcMar/>
           </w:tcPr>
           <w:p>
@@ -934,7 +937,7 @@
         </w:tc>
         <w:tc>
           <w:tcPr>
-            <w:tcW w:w="1641" w:type="dxa"/>
+            <w:tcW w:w="1380" w:type="dxa"/>
             <w:tcMar/>
           </w:tcPr>
           <w:p>
@@ -945,7 +948,7 @@
         </w:tc>
         <w:tc>
           <w:tcPr>
-            <w:tcW w:w="998" w:type="dxa"/>
+            <w:tcW w:w="1049" w:type="dxa"/>
             <w:tcMar/>
           </w:tcPr>
           <w:p>
@@ -992,7 +995,7 @@
         </w:tc>
         <w:tc>
           <w:tcPr>
-            <w:tcW w:w="3870" w:type="dxa"/>
+            <w:tcW w:w="4080" w:type="dxa"/>
             <w:tcMar/>
           </w:tcPr>
           <w:p>
@@ -1003,7 +1006,7 @@
         </w:tc>
         <w:tc>
           <w:tcPr>
-            <w:tcW w:w="1641" w:type="dxa"/>
+            <w:tcW w:w="1380" w:type="dxa"/>
             <w:tcMar/>
           </w:tcPr>
           <w:p>
@@ -1014,7 +1017,7 @@
         </w:tc>
         <w:tc>
           <w:tcPr>
-            <w:tcW w:w="998" w:type="dxa"/>
+            <w:tcW w:w="1049" w:type="dxa"/>
             <w:tcMar/>
           </w:tcPr>
           <w:p>
@@ -1061,7 +1064,7 @@
         </w:tc>
         <w:tc>
           <w:tcPr>
-            <w:tcW w:w="3870" w:type="dxa"/>
+            <w:tcW w:w="4080" w:type="dxa"/>
             <w:tcMar/>
           </w:tcPr>
           <w:p>
@@ -1072,7 +1075,7 @@
         </w:tc>
         <w:tc>
           <w:tcPr>
-            <w:tcW w:w="1641" w:type="dxa"/>
+            <w:tcW w:w="1380" w:type="dxa"/>
             <w:tcMar/>
           </w:tcPr>
           <w:p>
@@ -1083,7 +1086,7 @@
         </w:tc>
         <w:tc>
           <w:tcPr>
-            <w:tcW w:w="998" w:type="dxa"/>
+            <w:tcW w:w="1049" w:type="dxa"/>
             <w:tcMar/>
           </w:tcPr>
           <w:p>
@@ -1130,7 +1133,7 @@
         </w:tc>
         <w:tc>
           <w:tcPr>
-            <w:tcW w:w="3870" w:type="dxa"/>
+            <w:tcW w:w="4080" w:type="dxa"/>
             <w:tcMar/>
           </w:tcPr>
           <w:p>
@@ -1141,7 +1144,7 @@
         </w:tc>
         <w:tc>
           <w:tcPr>
-            <w:tcW w:w="1641" w:type="dxa"/>
+            <w:tcW w:w="1380" w:type="dxa"/>
             <w:tcMar/>
           </w:tcPr>
           <w:p>
@@ -1152,7 +1155,7 @@
         </w:tc>
         <w:tc>
           <w:tcPr>
-            <w:tcW w:w="998" w:type="dxa"/>
+            <w:tcW w:w="1049" w:type="dxa"/>
             <w:tcMar/>
           </w:tcPr>
           <w:p>
@@ -1199,7 +1202,7 @@
         </w:tc>
         <w:tc>
           <w:tcPr>
-            <w:tcW w:w="3870" w:type="dxa"/>
+            <w:tcW w:w="4080" w:type="dxa"/>
             <w:tcMar/>
           </w:tcPr>
           <w:p>
@@ -1210,7 +1213,7 @@
         </w:tc>
         <w:tc>
           <w:tcPr>
-            <w:tcW w:w="1641" w:type="dxa"/>
+            <w:tcW w:w="1380" w:type="dxa"/>
             <w:tcMar/>
           </w:tcPr>
           <w:p>
@@ -1221,7 +1224,7 @@
         </w:tc>
         <w:tc>
           <w:tcPr>
-            <w:tcW w:w="998" w:type="dxa"/>
+            <w:tcW w:w="1049" w:type="dxa"/>
             <w:tcMar/>
           </w:tcPr>
           <w:p>
@@ -1269,7 +1272,7 @@
         </w:tc>
         <w:tc>
           <w:tcPr>
-            <w:tcW w:w="3870" w:type="dxa"/>
+            <w:tcW w:w="4080" w:type="dxa"/>
             <w:tcMar/>
           </w:tcPr>
           <w:p>
@@ -1286,7 +1289,7 @@
         </w:tc>
         <w:tc>
           <w:tcPr>
-            <w:tcW w:w="1641" w:type="dxa"/>
+            <w:tcW w:w="1380" w:type="dxa"/>
             <w:tcMar/>
           </w:tcPr>
           <w:p>
@@ -1297,7 +1300,7 @@
         </w:tc>
         <w:tc>
           <w:tcPr>
-            <w:tcW w:w="998" w:type="dxa"/>
+            <w:tcW w:w="1049" w:type="dxa"/>
             <w:tcMar/>
           </w:tcPr>
           <w:p>
@@ -1313,7 +1316,8 @@
           </w:tcPr>
           <w:p>
             <w:r>
-              <w:t>Not started</w:t>
+              <w:rPr/>
+              <w:t>Started</w:t>
             </w:r>
           </w:p>
         </w:tc>
@@ -1344,7 +1348,7 @@
         </w:tc>
         <w:tc>
           <w:tcPr>
-            <w:tcW w:w="3870" w:type="dxa"/>
+            <w:tcW w:w="4080" w:type="dxa"/>
             <w:tcMar/>
           </w:tcPr>
           <w:p>
@@ -1355,7 +1359,7 @@
         </w:tc>
         <w:tc>
           <w:tcPr>
-            <w:tcW w:w="1641" w:type="dxa"/>
+            <w:tcW w:w="1380" w:type="dxa"/>
             <w:tcMar/>
           </w:tcPr>
           <w:p>
@@ -1366,7 +1370,7 @@
         </w:tc>
         <w:tc>
           <w:tcPr>
-            <w:tcW w:w="998" w:type="dxa"/>
+            <w:tcW w:w="1049" w:type="dxa"/>
             <w:tcMar/>
           </w:tcPr>
           <w:p>
@@ -1413,7 +1417,7 @@
         </w:tc>
         <w:tc>
           <w:tcPr>
-            <w:tcW w:w="3870" w:type="dxa"/>
+            <w:tcW w:w="4080" w:type="dxa"/>
             <w:tcMar/>
           </w:tcPr>
           <w:p>
@@ -1424,7 +1428,7 @@
         </w:tc>
         <w:tc>
           <w:tcPr>
-            <w:tcW w:w="1641" w:type="dxa"/>
+            <w:tcW w:w="1380" w:type="dxa"/>
             <w:tcMar/>
           </w:tcPr>
           <w:p>
@@ -1435,7 +1439,7 @@
         </w:tc>
         <w:tc>
           <w:tcPr>
-            <w:tcW w:w="998" w:type="dxa"/>
+            <w:tcW w:w="1049" w:type="dxa"/>
             <w:tcMar/>
           </w:tcPr>
           <w:p>
@@ -1482,7 +1486,7 @@
         </w:tc>
         <w:tc>
           <w:tcPr>
-            <w:tcW w:w="3870" w:type="dxa"/>
+            <w:tcW w:w="4080" w:type="dxa"/>
             <w:tcMar/>
           </w:tcPr>
           <w:p>
@@ -1493,7 +1497,7 @@
         </w:tc>
         <w:tc>
           <w:tcPr>
-            <w:tcW w:w="1641" w:type="dxa"/>
+            <w:tcW w:w="1380" w:type="dxa"/>
             <w:tcMar/>
           </w:tcPr>
           <w:p>
@@ -1504,7 +1508,7 @@
         </w:tc>
         <w:tc>
           <w:tcPr>
-            <w:tcW w:w="998" w:type="dxa"/>
+            <w:tcW w:w="1049" w:type="dxa"/>
             <w:tcMar/>
           </w:tcPr>
           <w:p>
@@ -1551,7 +1555,7 @@
         </w:tc>
         <w:tc>
           <w:tcPr>
-            <w:tcW w:w="3870" w:type="dxa"/>
+            <w:tcW w:w="4080" w:type="dxa"/>
             <w:tcMar/>
           </w:tcPr>
           <w:p>
@@ -1568,7 +1572,7 @@
         </w:tc>
         <w:tc>
           <w:tcPr>
-            <w:tcW w:w="1641" w:type="dxa"/>
+            <w:tcW w:w="1380" w:type="dxa"/>
             <w:tcMar/>
           </w:tcPr>
           <w:p>
@@ -1579,7 +1583,7 @@
         </w:tc>
         <w:tc>
           <w:tcPr>
-            <w:tcW w:w="998" w:type="dxa"/>
+            <w:tcW w:w="1049" w:type="dxa"/>
             <w:tcMar/>
           </w:tcPr>
           <w:p>
@@ -1626,7 +1630,7 @@
         </w:tc>
         <w:tc>
           <w:tcPr>
-            <w:tcW w:w="3870" w:type="dxa"/>
+            <w:tcW w:w="4080" w:type="dxa"/>
             <w:tcMar/>
           </w:tcPr>
           <w:p>
@@ -1642,7 +1646,7 @@
         </w:tc>
         <w:tc>
           <w:tcPr>
-            <w:tcW w:w="1641" w:type="dxa"/>
+            <w:tcW w:w="1380" w:type="dxa"/>
             <w:tcMar/>
           </w:tcPr>
           <w:p>
@@ -1653,7 +1657,7 @@
         </w:tc>
         <w:tc>
           <w:tcPr>
-            <w:tcW w:w="998" w:type="dxa"/>
+            <w:tcW w:w="1049" w:type="dxa"/>
             <w:tcMar/>
           </w:tcPr>
           <w:p>
@@ -1703,7 +1707,7 @@
         </w:tc>
         <w:tc>
           <w:tcPr>
-            <w:tcW w:w="3870" w:type="dxa"/>
+            <w:tcW w:w="4080" w:type="dxa"/>
             <w:tcMar/>
           </w:tcPr>
           <w:p>
@@ -1720,7 +1724,7 @@
         </w:tc>
         <w:tc>
           <w:tcPr>
-            <w:tcW w:w="1641" w:type="dxa"/>
+            <w:tcW w:w="1380" w:type="dxa"/>
             <w:tcMar/>
           </w:tcPr>
           <w:p>
@@ -1731,7 +1735,7 @@
         </w:tc>
         <w:tc>
           <w:tcPr>
-            <w:tcW w:w="998" w:type="dxa"/>
+            <w:tcW w:w="1049" w:type="dxa"/>
             <w:tcMar/>
           </w:tcPr>
           <w:p>
@@ -1778,18 +1782,19 @@
         </w:tc>
         <w:tc>
           <w:tcPr>
-            <w:tcW w:w="3870" w:type="dxa"/>
-            <w:tcMar/>
-          </w:tcPr>
-          <w:p>
-            <w:r>
-              <w:t>Update activity diagram/use cases(if needed)</w:t>
-            </w:r>
-          </w:p>
-        </w:tc>
-        <w:tc>
-          <w:tcPr>
-            <w:tcW w:w="1641" w:type="dxa"/>
+            <w:tcW w:w="4080" w:type="dxa"/>
+            <w:tcMar/>
+          </w:tcPr>
+          <w:p>
+            <w:r>
+              <w:rPr/>
+              <w:t>Update class diagram, activity diagram/use cases(if needed)</w:t>
+            </w:r>
+          </w:p>
+        </w:tc>
+        <w:tc>
+          <w:tcPr>
+            <w:tcW w:w="1380" w:type="dxa"/>
             <w:tcMar/>
           </w:tcPr>
           <w:p>
@@ -1800,7 +1805,7 @@
         </w:tc>
         <w:tc>
           <w:tcPr>
-            <w:tcW w:w="998" w:type="dxa"/>
+            <w:tcW w:w="1049" w:type="dxa"/>
             <w:tcMar/>
           </w:tcPr>
           <w:p>
@@ -1847,7 +1852,7 @@
         </w:tc>
         <w:tc>
           <w:tcPr>
-            <w:tcW w:w="3870" w:type="dxa"/>
+            <w:tcW w:w="4080" w:type="dxa"/>
             <w:tcMar/>
           </w:tcPr>
           <w:p>
@@ -1858,7 +1863,7 @@
         </w:tc>
         <w:tc>
           <w:tcPr>
-            <w:tcW w:w="1641" w:type="dxa"/>
+            <w:tcW w:w="1380" w:type="dxa"/>
             <w:tcMar/>
           </w:tcPr>
           <w:p>
@@ -1869,7 +1874,7 @@
         </w:tc>
         <w:tc>
           <w:tcPr>
-            <w:tcW w:w="998" w:type="dxa"/>
+            <w:tcW w:w="1049" w:type="dxa"/>
             <w:tcMar/>
           </w:tcPr>
           <w:p>
@@ -1916,7 +1921,7 @@
         </w:tc>
         <w:tc>
           <w:tcPr>
-            <w:tcW w:w="3870" w:type="dxa"/>
+            <w:tcW w:w="4080" w:type="dxa"/>
             <w:tcMar/>
           </w:tcPr>
           <w:p>
@@ -1927,7 +1932,7 @@
         </w:tc>
         <w:tc>
           <w:tcPr>
-            <w:tcW w:w="1641" w:type="dxa"/>
+            <w:tcW w:w="1380" w:type="dxa"/>
             <w:tcMar/>
           </w:tcPr>
           <w:p>
@@ -1938,7 +1943,7 @@
         </w:tc>
         <w:tc>
           <w:tcPr>
-            <w:tcW w:w="998" w:type="dxa"/>
+            <w:tcW w:w="1049" w:type="dxa"/>
             <w:tcMar/>
           </w:tcPr>
           <w:p>
@@ -1985,7 +1990,7 @@
         </w:tc>
         <w:tc>
           <w:tcPr>
-            <w:tcW w:w="3870" w:type="dxa"/>
+            <w:tcW w:w="4080" w:type="dxa"/>
             <w:tcMar/>
           </w:tcPr>
           <w:p>
@@ -1996,7 +2001,7 @@
         </w:tc>
         <w:tc>
           <w:tcPr>
-            <w:tcW w:w="1641" w:type="dxa"/>
+            <w:tcW w:w="1380" w:type="dxa"/>
             <w:tcMar/>
           </w:tcPr>
           <w:p>
@@ -2007,7 +2012,7 @@
         </w:tc>
         <w:tc>
           <w:tcPr>
-            <w:tcW w:w="998" w:type="dxa"/>
+            <w:tcW w:w="1049" w:type="dxa"/>
             <w:tcMar/>
           </w:tcPr>
           <w:p>
@@ -2055,7 +2060,7 @@
         </w:tc>
         <w:tc>
           <w:tcPr>
-            <w:tcW w:w="3870" w:type="dxa"/>
+            <w:tcW w:w="4080" w:type="dxa"/>
             <w:tcMar/>
           </w:tcPr>
           <w:p>
@@ -2066,7 +2071,7 @@
         </w:tc>
         <w:tc>
           <w:tcPr>
-            <w:tcW w:w="1641" w:type="dxa"/>
+            <w:tcW w:w="1380" w:type="dxa"/>
             <w:tcMar/>
           </w:tcPr>
           <w:p>
@@ -2077,7 +2082,7 @@
         </w:tc>
         <w:tc>
           <w:tcPr>
-            <w:tcW w:w="998" w:type="dxa"/>
+            <w:tcW w:w="1049" w:type="dxa"/>
             <w:tcMar/>
           </w:tcPr>
           <w:p>
@@ -2102,13 +2107,8 @@
     <w:p/>
     <w:p>
       <w:r>
-        <w:t>Bianca</w:t>
-      </w:r>
-      <w:r>
-        <w:t xml:space="preserve">   </w:t>
-      </w:r>
-      <w:r>
-        <w:t>21</w:t>
+        <w:rPr/>
+        <w:t>Bianca   17</w:t>
       </w:r>
     </w:p>
     <w:p>
@@ -2129,10 +2129,8 @@
     </w:p>
     <w:p>
       <w:r>
-        <w:t>Luis</w:t>
-      </w:r>
-      <w:r>
-        <w:t xml:space="preserve"> 16.5</w:t>
+        <w:rPr/>
+        <w:t>Luis 20.5</w:t>
       </w:r>
     </w:p>
     <w:sectPr>

</xml_diff>